<commit_message>
relazione: arrivato ad rfe
</commit_message>
<xml_diff>
--- a/Relazione.docx
+++ b/Relazione.docx
@@ -4881,7 +4881,14 @@
         </w:pBdr>
       </w:pPr>
       <w:r>
-        <w:t xml:space="preserve">Nota: siccome stiamo usando un data-set sbilanciano e sparso è bene se ci basiamo sulla metriche di:</w:t>
+        <w:rPr>
+          <w:b/>
+          <w:bCs/>
+        </w:rPr>
+        <w:t xml:space="preserve">Nota</w:t>
+      </w:r>
+      <w:r>
+        <w:t xml:space="preserve">: siccome stiamo usando un data-set sbilanciano e sparso è bene se ci basiamo sulla metriche di:</w:t>
       </w:r>
       <w:r>
         <w:t xml:space="preserve">  </w:t>
@@ -4978,6 +4985,45 @@
     </w:p>
     <w:p>
       <w:pPr>
+        <w:shd w:val="nil"/>
+        <w:rPr>
+          <w14:ligatures w14:val="none"/>
+        </w:rPr>
+      </w:pPr>
+      <w:r>
+        <w:rPr>
+          <w14:ligatures w14:val="none"/>
+        </w:rPr>
+        <w:br w:type="page" w:clear="all"/>
+      </w:r>
+      <w:r>
+        <w:rPr>
+          <w14:ligatures w14:val="none"/>
+        </w:rPr>
+      </w:r>
+    </w:p>
+    <w:p>
+      <w:pPr>
+        <w:pStyle w:val="772"/>
+        <w:ind w:left="0"/>
+        <w:rPr>
+          <w14:ligatures w14:val="none"/>
+        </w:rPr>
+      </w:pPr>
+      <w:r>
+        <w:rPr>
+          <w14:ligatures w14:val="none"/>
+        </w:rPr>
+        <w:t xml:space="preserve">3.2. MODELLI DI BASELINE</w:t>
+      </w:r>
+      <w:r>
+        <w:rPr>
+          <w14:ligatures w14:val="none"/>
+        </w:rPr>
+      </w:r>
+    </w:p>
+    <w:p>
+      <w:pPr>
         <w:ind w:left="0" w:right="0" w:firstLine="0"/>
         <w:spacing w:before="0" w:after="0" w:line="285" w:lineRule="atLeast"/>
         <w:rPr>
@@ -4994,50 +5040,35 @@
         <w:rPr>
           <w14:ligatures w14:val="none"/>
         </w:rPr>
-      </w:r>
-      <w:r>
-        <w:rPr>
-          <w14:ligatures w14:val="none"/>
-        </w:rPr>
-      </w:r>
-    </w:p>
-    <w:p>
-      <w:pPr>
-        <w:ind w:left="0" w:right="0" w:firstLine="0"/>
-        <w:spacing w:before="0" w:after="0" w:line="285" w:lineRule="atLeast"/>
-        <w:rPr>
-          <w14:ligatures w14:val="none"/>
-        </w:rPr>
-        <w:pBdr>
-          <w:top w:val="none" w:color="000000" w:sz="4" w:space="0"/>
-          <w:left w:val="none" w:color="000000" w:sz="4" w:space="0"/>
-          <w:bottom w:val="none" w:color="000000" w:sz="4" w:space="0"/>
-          <w:right w:val="none" w:color="000000" w:sz="4" w:space="0"/>
-        </w:pBdr>
-      </w:pPr>
+        <w:t xml:space="preserve">Una volta scelti i modelli e </w:t>
+      </w:r>
       <w:r>
         <w:rPr>
           <w:highlight w:val="none"/>
         </w:rPr>
+        <w:t xml:space="preserve">aver definito delle funzioni </w:t>
       </w:r>
       <w:r>
         <w:rPr>
           <w:highlight w:val="none"/>
           <w:lang w:val="it-IT"/>
         </w:rPr>
-        <w:t xml:space="preserve">Sia per creare una baseline, ossia una sorta di modello “benchmark” che ci da informazioni di classificazione prima che il dataset venga sporcato. </w:t>
+        <w:t xml:space="preserve">per trainarli, prima di passare al passo successivo, di fare feature extraction, possiamo ora creare un baseline di entrambi i modelli trainati su tutto il dataset. I risultati offerti da questi modelli verrano usati, appunto, come </w:t>
+      </w:r>
+      <w:r>
+        <w:rPr>
+          <w:highlight w:val="none"/>
+          <w:lang w:val="it-IT"/>
+        </w:rPr>
+        <w:t xml:space="preserve">“benchmark” per andare a vedere come cambieranno gli score di classificazione quando, nella sezione dedicata, andremo a sporcare il dataset intero. </w:t>
+      </w:r>
+      <w:r>
+        <w:rPr>
+          <w:highlight w:val="none"/>
+          <w:lang w:val="it-IT"/>
+        </w:rPr>
       </w:r>
       <w:r/>
-      <w:r>
-        <w:rPr>
-          <w:highlight w:val="none"/>
-        </w:rPr>
-      </w:r>
-      <w:r>
-        <w:rPr>
-          <w:highlight w:val="none"/>
-        </w:rPr>
-      </w:r>
     </w:p>
     <w:p>
       <w:pPr>

</xml_diff>